<commit_message>
Fixed the stroop task
</commit_message>
<xml_diff>
--- a/docs/introdemo/introdemo.docx
+++ b/docs/introdemo/introdemo.docx
@@ -7462,9 +7462,11 @@
     <w:rsid w:val="0092348C"/>
     <w:rsid w:val="0092519E"/>
     <w:rsid w:val="00987B3C"/>
+    <w:rsid w:val="009C2580"/>
     <w:rsid w:val="009F1D53"/>
     <w:rsid w:val="00A251DB"/>
     <w:rsid w:val="00D42810"/>
+    <w:rsid w:val="00D472D0"/>
     <w:rsid w:val="00F70386"/>
   </w:rsids>
   <m:mathPr>
@@ -7926,17 +7928,6 @@
       <w:color w:val="666666"/>
     </w:rPr>
   </w:style>
-  <w:style w:type="paragraph" w:customStyle="1" w:styleId="BCF6620070404854BD68A10487154B04">
-    <w:name w:val="BCF6620070404854BD68A10487154B04"/>
-    <w:rsid w:val="00A251DB"/>
-    <w:pPr>
-      <w:spacing w:line="278" w:lineRule="auto"/>
-    </w:pPr>
-    <w:rPr>
-      <w:sz w:val="24"/>
-      <w:szCs w:val="24"/>
-    </w:rPr>
-  </w:style>
 </w:styles>
 </file>
 
@@ -8267,27 +8258,6 @@
 </file>
 
 <file path=customXml/item1.xml><?xml version="1.0" encoding="utf-8"?>
-<p:properties xmlns:p="http://schemas.microsoft.com/office/2006/metadata/properties" xmlns:xsi="http://www.w3.org/2001/XMLSchema-instance" xmlns:pc="http://schemas.microsoft.com/office/infopath/2007/PartnerControls">
-  <documentManagement>
-    <_activity xmlns="363ab4d0-cf07-4847-a095-33cce74010be" xsi:nil="true"/>
-  </documentManagement>
-</p:properties>
-</file>
-
-<file path=customXml/item2.xml><?xml version="1.0" encoding="utf-8"?>
-<?mso-contentType ?>
-<FormTemplates xmlns="http://schemas.microsoft.com/sharepoint/v3/contenttype/forms">
-  <Display>DocumentLibraryForm</Display>
-  <Edit>DocumentLibraryForm</Edit>
-  <New>DocumentLibraryForm</New>
-</FormTemplates>
-</file>
-
-<file path=customXml/item3.xml><?xml version="1.0" encoding="utf-8"?>
-<b:Sources xmlns:b="http://schemas.openxmlformats.org/officeDocument/2006/bibliography" xmlns="http://schemas.openxmlformats.org/officeDocument/2006/bibliography" SelectedStyle="\APASixthEditionOfficeOnline.xsl" StyleName="APA" Version="6"/>
-</file>
-
-<file path=customXml/item4.xml><?xml version="1.0" encoding="utf-8"?>
 <ct:contentTypeSchema xmlns:ct="http://schemas.microsoft.com/office/2006/metadata/contentType" xmlns:ma="http://schemas.microsoft.com/office/2006/metadata/properties/metaAttributes" ct:_="" ma:_="" ma:contentTypeName="Dokument" ma:contentTypeID="0x010100ED39A1900AF7EB45B08E8567839A7C29" ma:contentTypeVersion="18" ma:contentTypeDescription="Opret et nyt dokument." ma:contentTypeScope="" ma:versionID="320ada34d2db88c4bc9c8ed9453b5514">
   <xsd:schema xmlns:xsd="http://www.w3.org/2001/XMLSchema" xmlns:xs="http://www.w3.org/2001/XMLSchema" xmlns:p="http://schemas.microsoft.com/office/2006/metadata/properties" xmlns:ns3="363ab4d0-cf07-4847-a095-33cce74010be" xmlns:ns4="fee315b2-273b-4b9b-b293-37f47b6ded44" targetNamespace="http://schemas.microsoft.com/office/2006/metadata/properties" ma:root="true" ma:fieldsID="16c295debc40dd82b65ebfa8f9b89073" ns3:_="" ns4:_="">
     <xsd:import namespace="363ab4d0-cf07-4847-a095-33cce74010be"/>
@@ -8540,33 +8510,28 @@
 </ct:contentTypeSchema>
 </file>
 
-<file path=customXml/itemProps1.xml><?xml version="1.0" encoding="utf-8"?>
-<ds:datastoreItem xmlns:ds="http://schemas.openxmlformats.org/officeDocument/2006/customXml" ds:itemID="{BC7ED086-0F90-421A-9F92-4EE66F14948F}">
-  <ds:schemaRefs>
-    <ds:schemaRef ds:uri="http://schemas.microsoft.com/office/2006/metadata/properties"/>
-    <ds:schemaRef ds:uri="http://schemas.microsoft.com/office/infopath/2007/PartnerControls"/>
-    <ds:schemaRef ds:uri="363ab4d0-cf07-4847-a095-33cce74010be"/>
-  </ds:schemaRefs>
-</ds:datastoreItem>
+<file path=customXml/item2.xml><?xml version="1.0" encoding="utf-8"?>
+<b:Sources xmlns:b="http://schemas.openxmlformats.org/officeDocument/2006/bibliography" xmlns="http://schemas.openxmlformats.org/officeDocument/2006/bibliography" SelectedStyle="\APASixthEditionOfficeOnline.xsl" StyleName="APA" Version="6"/>
 </file>
 
-<file path=customXml/itemProps2.xml><?xml version="1.0" encoding="utf-8"?>
-<ds:datastoreItem xmlns:ds="http://schemas.openxmlformats.org/officeDocument/2006/customXml" ds:itemID="{46D2A313-2708-4945-822C-3D56F02B1064}">
-  <ds:schemaRefs>
-    <ds:schemaRef ds:uri="http://schemas.microsoft.com/sharepoint/v3/contenttype/forms"/>
-  </ds:schemaRefs>
-</ds:datastoreItem>
+<file path=customXml/item3.xml><?xml version="1.0" encoding="utf-8"?>
+<?mso-contentType ?>
+<FormTemplates xmlns="http://schemas.microsoft.com/sharepoint/v3/contenttype/forms">
+  <Display>DocumentLibraryForm</Display>
+  <Edit>DocumentLibraryForm</Edit>
+  <New>DocumentLibraryForm</New>
+</FormTemplates>
 </file>
 
-<file path=customXml/itemProps3.xml><?xml version="1.0" encoding="utf-8"?>
-<ds:datastoreItem xmlns:ds="http://schemas.openxmlformats.org/officeDocument/2006/customXml" ds:itemID="{7D655F36-5D4A-4F56-B31D-F4C1095AA34D}">
-  <ds:schemaRefs>
-    <ds:schemaRef ds:uri="http://schemas.openxmlformats.org/officeDocument/2006/bibliography"/>
-  </ds:schemaRefs>
-</ds:datastoreItem>
+<file path=customXml/item4.xml><?xml version="1.0" encoding="utf-8"?>
+<p:properties xmlns:p="http://schemas.microsoft.com/office/2006/metadata/properties" xmlns:xsi="http://www.w3.org/2001/XMLSchema-instance" xmlns:pc="http://schemas.microsoft.com/office/infopath/2007/PartnerControls">
+  <documentManagement>
+    <_activity xmlns="363ab4d0-cf07-4847-a095-33cce74010be" xsi:nil="true"/>
+  </documentManagement>
+</p:properties>
 </file>
 
-<file path=customXml/itemProps4.xml><?xml version="1.0" encoding="utf-8"?>
+<file path=customXml/itemProps1.xml><?xml version="1.0" encoding="utf-8"?>
 <ds:datastoreItem xmlns:ds="http://schemas.openxmlformats.org/officeDocument/2006/customXml" ds:itemID="{A34498C2-EC28-4A4F-A151-50AD9895C4A0}">
   <ds:schemaRefs>
     <ds:schemaRef ds:uri="http://schemas.microsoft.com/office/2006/metadata/contentType"/>
@@ -8583,4 +8548,30 @@
     <ds:schemaRef ds:uri="http://schemas.microsoft.com/internal/obd"/>
   </ds:schemaRefs>
 </ds:datastoreItem>
+</file>
+
+<file path=customXml/itemProps2.xml><?xml version="1.0" encoding="utf-8"?>
+<ds:datastoreItem xmlns:ds="http://schemas.openxmlformats.org/officeDocument/2006/customXml" ds:itemID="{7D655F36-5D4A-4F56-B31D-F4C1095AA34D}">
+  <ds:schemaRefs>
+    <ds:schemaRef ds:uri="http://schemas.openxmlformats.org/officeDocument/2006/bibliography"/>
+  </ds:schemaRefs>
+</ds:datastoreItem>
+</file>
+
+<file path=customXml/itemProps3.xml><?xml version="1.0" encoding="utf-8"?>
+<ds:datastoreItem xmlns:ds="http://schemas.openxmlformats.org/officeDocument/2006/customXml" ds:itemID="{46D2A313-2708-4945-822C-3D56F02B1064}">
+  <ds:schemaRefs>
+    <ds:schemaRef ds:uri="http://schemas.microsoft.com/sharepoint/v3/contenttype/forms"/>
+  </ds:schemaRefs>
+</ds:datastoreItem>
+</file>
+
+<file path=customXml/itemProps4.xml><?xml version="1.0" encoding="utf-8"?>
+<ds:datastoreItem xmlns:ds="http://schemas.openxmlformats.org/officeDocument/2006/customXml" ds:itemID="{BC7ED086-0F90-421A-9F92-4EE66F14948F}">
+  <ds:schemaRefs>
+    <ds:schemaRef ds:uri="http://schemas.microsoft.com/office/2006/metadata/properties"/>
+    <ds:schemaRef ds:uri="http://schemas.microsoft.com/office/infopath/2007/PartnerControls"/>
+    <ds:schemaRef ds:uri="363ab4d0-cf07-4847-a095-33cce74010be"/>
+  </ds:schemaRefs>
+</ds:datastoreItem>
 </file>
</xml_diff>